<commit_message>
this is it again
</commit_message>
<xml_diff>
--- a/Web Dev Resume.docx
+++ b/Web Dev Resume.docx
@@ -297,7 +297,7 @@
           <w:sz w:val="24"/>
           <w:szCs w:val="24"/>
         </w:rPr>
-        <w:t>A motivated junior developer with 2+ years of experience</w:t>
+        <w:t>A motivated developer with 2+ years of experience</w:t>
       </w:r>
       <w:r>
         <w:rPr>
@@ -347,7 +347,7 @@
           <w:sz w:val="24"/>
           <w:szCs w:val="24"/>
         </w:rPr>
-        <w:t xml:space="preserve">. </w:t>
+        <w:t xml:space="preserve"> </w:t>
       </w:r>
       <w:r>
         <w:rPr>
@@ -1708,7 +1708,7 @@
           <w:sz w:val="21"/>
           <w:szCs w:val="21"/>
         </w:rPr>
-        <w:t xml:space="preserve">ble to incorporate active and engaging lesson online in a virtual platform. Guided and implement the development of dynamic and interactive websites. Reviewed and accessed assignments and gave useful feedback. Analyzed network security and computer information systems </w:t>
+        <w:t>ble to incorporate active and engaging lesson</w:t>
       </w:r>
       <w:r>
         <w:rPr>
@@ -1717,7 +1717,7 @@
           <w:sz w:val="21"/>
           <w:szCs w:val="21"/>
         </w:rPr>
-        <w:t xml:space="preserve">in relation to hardware and software. Piloted new grading systems </w:t>
+        <w:t xml:space="preserve">s in person and </w:t>
       </w:r>
       <w:r>
         <w:rPr>
@@ -1726,7 +1726,43 @@
           <w:sz w:val="21"/>
           <w:szCs w:val="21"/>
         </w:rPr>
-        <w:t>m</w:t>
+        <w:t xml:space="preserve">in a virtual platform. Guided and implement the development of dynamic and interactive websites. Reviewed and accessed assignments and gave useful feedback. Analyzed network security and computer information systems </w:t>
+      </w:r>
+      <w:r>
+        <w:rPr>
+          <w:rFonts w:ascii="Helvetica" w:eastAsia="Times New Roman" w:hAnsi="Helvetica" w:cs="Times New Roman"/>
+          <w:color w:val="4472C4" w:themeColor="accent1"/>
+          <w:sz w:val="21"/>
+          <w:szCs w:val="21"/>
+        </w:rPr>
+        <w:t xml:space="preserve">in relation to hardware and software. Piloted </w:t>
+      </w:r>
+      <w:r>
+        <w:rPr>
+          <w:rFonts w:ascii="Helvetica" w:eastAsia="Times New Roman" w:hAnsi="Helvetica" w:cs="Times New Roman"/>
+          <w:color w:val="4472C4" w:themeColor="accent1"/>
+          <w:sz w:val="21"/>
+          <w:szCs w:val="21"/>
+        </w:rPr>
+        <w:t xml:space="preserve">and mastered </w:t>
+      </w:r>
+      <w:r>
+        <w:rPr>
+          <w:rFonts w:ascii="Helvetica" w:eastAsia="Times New Roman" w:hAnsi="Helvetica" w:cs="Times New Roman"/>
+          <w:color w:val="4472C4" w:themeColor="accent1"/>
+          <w:sz w:val="21"/>
+          <w:szCs w:val="21"/>
+        </w:rPr>
+        <w:t>new grading systems</w:t>
+      </w:r>
+      <w:r>
+        <w:rPr>
+          <w:rFonts w:ascii="Helvetica" w:eastAsia="Times New Roman" w:hAnsi="Helvetica" w:cs="Times New Roman"/>
+          <w:color w:val="4472C4" w:themeColor="accent1"/>
+          <w:sz w:val="21"/>
+          <w:szCs w:val="21"/>
+        </w:rPr>
+        <w:t xml:space="preserve"> and programs of the institution. Brought an open and appealing environment to each class. </w:t>
       </w:r>
     </w:p>
     <w:p>

</xml_diff>